<commit_message>
Added where I learned each skill + added more skills
</commit_message>
<xml_diff>
--- a/Currículo.docx
+++ b/Currículo.docx
@@ -20,7 +20,7 @@
           <w:sz w:val="46"/>
           <w:shd w:val="clear" w:color="auto" w:fill="FFFFFF"/>
         </w:rPr>
-        <w:t xml:space="preserve"> </w:t>
+        <w:t xml:space="preserve">  </w:t>
       </w:r>
     </w:p>
     <w:p>
@@ -158,7 +158,6 @@
           <w:lang w:val="en-US"/>
         </w:rPr>
       </w:pPr>
-      <w:proofErr w:type="spellStart"/>
       <w:r>
         <w:rPr>
           <w:rFonts w:ascii="Arial" w:eastAsia="Arial" w:hAnsi="Arial" w:cs="Arial"/>
@@ -166,17 +165,7 @@
           <w:shd w:val="clear" w:color="auto" w:fill="FFFFFF"/>
           <w:lang w:val="en-US"/>
         </w:rPr>
-        <w:t>Linkedin</w:t>
-      </w:r>
-      <w:proofErr w:type="spellEnd"/>
-      <w:r>
-        <w:rPr>
-          <w:rFonts w:ascii="Arial" w:eastAsia="Arial" w:hAnsi="Arial" w:cs="Arial"/>
-          <w:color w:val="242424"/>
-          <w:shd w:val="clear" w:color="auto" w:fill="FFFFFF"/>
-          <w:lang w:val="en-US"/>
-        </w:rPr>
-        <w:t xml:space="preserve">: </w:t>
+        <w:t xml:space="preserve">Linkedin: </w:t>
       </w:r>
       <w:hyperlink r:id="rId7" w:history="1">
         <w:r>
@@ -290,23 +279,7 @@
           <w:rFonts w:ascii="Segoe UI" w:eastAsia="Segoe UI" w:hAnsi="Segoe UI" w:cs="Segoe UI"/>
           <w:shd w:val="clear" w:color="auto" w:fill="FFFFFF"/>
         </w:rPr>
-        <w:t xml:space="preserve">Engenharia de Software – </w:t>
-      </w:r>
-      <w:proofErr w:type="spellStart"/>
-      <w:r>
-        <w:rPr>
-          <w:rFonts w:ascii="Segoe UI" w:eastAsia="Segoe UI" w:hAnsi="Segoe UI" w:cs="Segoe UI"/>
-          <w:shd w:val="clear" w:color="auto" w:fill="FFFFFF"/>
-        </w:rPr>
-        <w:t>UniGuairacá</w:t>
-      </w:r>
-      <w:proofErr w:type="spellEnd"/>
-      <w:r>
-        <w:rPr>
-          <w:rFonts w:ascii="Segoe UI" w:eastAsia="Segoe UI" w:hAnsi="Segoe UI" w:cs="Segoe UI"/>
-          <w:shd w:val="clear" w:color="auto" w:fill="FFFFFF"/>
-        </w:rPr>
-        <w:t xml:space="preserve"> </w:t>
+        <w:t xml:space="preserve">Engenharia de Software – UniGuairacá </w:t>
       </w:r>
       <w:r>
         <w:rPr>
@@ -699,7 +672,39 @@
           <w:color w:val="242424"/>
           <w:shd w:val="clear" w:color="auto" w:fill="FFFFFF"/>
         </w:rPr>
-        <w:t>Inglês avançado;</w:t>
+        <w:t>Inglês avançado</w:t>
+      </w:r>
+      <w:r>
+        <w:rPr>
+          <w:rFonts w:ascii="Verdana" w:eastAsia="Verdana" w:hAnsi="Verdana" w:cs="Verdana"/>
+          <w:color w:val="242424"/>
+          <w:shd w:val="clear" w:color="auto" w:fill="FFFFFF"/>
+        </w:rPr>
+        <w:t xml:space="preserve"> (Curso concluído Talk-UP</w:t>
+      </w:r>
+      <w:r>
+        <w:rPr>
+          <w:rFonts w:ascii="Verdana" w:eastAsia="Verdana" w:hAnsi="Verdana" w:cs="Verdana"/>
+          <w:color w:val="242424"/>
+          <w:shd w:val="clear" w:color="auto" w:fill="FFFFFF"/>
+        </w:rPr>
+        <w:t xml:space="preserve"> + Experiência pessoal</w:t>
+      </w:r>
+      <w:r>
+        <w:rPr>
+          <w:rFonts w:ascii="Verdana" w:eastAsia="Verdana" w:hAnsi="Verdana" w:cs="Verdana"/>
+          <w:color w:val="242424"/>
+          <w:shd w:val="clear" w:color="auto" w:fill="FFFFFF"/>
+        </w:rPr>
+        <w:t>)</w:t>
+      </w:r>
+      <w:r>
+        <w:rPr>
+          <w:rFonts w:ascii="Verdana" w:eastAsia="Verdana" w:hAnsi="Verdana" w:cs="Verdana"/>
+          <w:color w:val="242424"/>
+          <w:shd w:val="clear" w:color="auto" w:fill="FFFFFF"/>
+        </w:rPr>
+        <w:t>;</w:t>
       </w:r>
     </w:p>
     <w:p>
@@ -734,6 +739,14 @@
           <w:color w:val="242424"/>
           <w:shd w:val="clear" w:color="auto" w:fill="FFFFFF"/>
         </w:rPr>
+        <w:t xml:space="preserve"> (livro)</w:t>
+      </w:r>
+      <w:r>
+        <w:rPr>
+          <w:rFonts w:ascii="Verdana" w:eastAsia="Verdana" w:hAnsi="Verdana" w:cs="Verdana"/>
+          <w:color w:val="242424"/>
+          <w:shd w:val="clear" w:color="auto" w:fill="FFFFFF"/>
+        </w:rPr>
         <w:t>;</w:t>
       </w:r>
     </w:p>
@@ -761,6 +774,7 @@
           <w:color w:val="242424"/>
           <w:shd w:val="clear" w:color="auto" w:fill="FFFFFF"/>
         </w:rPr>
+        <w:lastRenderedPageBreak/>
         <w:t xml:space="preserve">Python </w:t>
       </w:r>
       <w:r>
@@ -777,7 +791,31 @@
           <w:color w:val="242424"/>
           <w:shd w:val="clear" w:color="auto" w:fill="FFFFFF"/>
         </w:rPr>
-        <w:t>;</w:t>
+        <w:t xml:space="preserve"> </w:t>
+      </w:r>
+      <w:r>
+        <w:rPr>
+          <w:rFonts w:ascii="Verdana" w:eastAsia="Verdana" w:hAnsi="Verdana" w:cs="Verdana"/>
+          <w:color w:val="242424"/>
+          <w:shd w:val="clear" w:color="auto" w:fill="FFFFFF"/>
+        </w:rPr>
+        <w:t>(UniGuairacá + Projetos pessoais</w:t>
+      </w:r>
+      <w:r>
+        <w:rPr>
+          <w:rFonts w:ascii="Verdana" w:eastAsia="Verdana" w:hAnsi="Verdana" w:cs="Verdana"/>
+          <w:color w:val="242424"/>
+          <w:shd w:val="clear" w:color="auto" w:fill="FFFFFF"/>
+        </w:rPr>
+        <w:t xml:space="preserve"> + Curso em andamento</w:t>
+      </w:r>
+      <w:r>
+        <w:rPr>
+          <w:rFonts w:ascii="Verdana" w:eastAsia="Verdana" w:hAnsi="Verdana" w:cs="Verdana"/>
+          <w:color w:val="242424"/>
+          <w:shd w:val="clear" w:color="auto" w:fill="FFFFFF"/>
+        </w:rPr>
+        <w:t>)</w:t>
       </w:r>
     </w:p>
     <w:p>
@@ -804,8 +842,39 @@
           <w:color w:val="242424"/>
           <w:shd w:val="clear" w:color="auto" w:fill="FFFFFF"/>
         </w:rPr>
-        <w:lastRenderedPageBreak/>
         <w:t>HTML, CSS e JavaScript básico</w:t>
+      </w:r>
+      <w:r>
+        <w:rPr>
+          <w:rFonts w:ascii="Verdana" w:eastAsia="Verdana" w:hAnsi="Verdana" w:cs="Verdana"/>
+          <w:color w:val="242424"/>
+          <w:shd w:val="clear" w:color="auto" w:fill="FFFFFF"/>
+        </w:rPr>
+        <w:t xml:space="preserve"> </w:t>
+      </w:r>
+      <w:r>
+        <w:rPr>
+          <w:rFonts w:ascii="Verdana" w:eastAsia="Verdana" w:hAnsi="Verdana" w:cs="Verdana"/>
+          <w:color w:val="242424"/>
+          <w:shd w:val="clear" w:color="auto" w:fill="FFFFFF"/>
+        </w:rPr>
+        <w:t>(UniGuairacá</w:t>
+      </w:r>
+      <w:r>
+        <w:rPr>
+          <w:rFonts w:ascii="Verdana" w:eastAsia="Verdana" w:hAnsi="Verdana" w:cs="Verdana"/>
+          <w:color w:val="242424"/>
+          <w:shd w:val="clear" w:color="auto" w:fill="FFFFFF"/>
+        </w:rPr>
+        <w:t xml:space="preserve"> + Projetos pessoais</w:t>
+      </w:r>
+      <w:r>
+        <w:rPr>
+          <w:rFonts w:ascii="Verdana" w:eastAsia="Verdana" w:hAnsi="Verdana" w:cs="Verdana"/>
+          <w:color w:val="242424"/>
+          <w:shd w:val="clear" w:color="auto" w:fill="FFFFFF"/>
+        </w:rPr>
+        <w:t>)</w:t>
       </w:r>
       <w:r>
         <w:rPr>
@@ -856,6 +925,22 @@
           <w:color w:val="242424"/>
           <w:shd w:val="clear" w:color="auto" w:fill="FFFFFF"/>
         </w:rPr>
+        <w:t xml:space="preserve"> </w:t>
+      </w:r>
+      <w:r>
+        <w:rPr>
+          <w:rFonts w:ascii="Verdana" w:eastAsia="Verdana" w:hAnsi="Verdana" w:cs="Verdana"/>
+          <w:color w:val="242424"/>
+          <w:shd w:val="clear" w:color="auto" w:fill="FFFFFF"/>
+        </w:rPr>
+        <w:t>(UniGuairacá + Projetos pessoais)</w:t>
+      </w:r>
+      <w:r>
+        <w:rPr>
+          <w:rFonts w:ascii="Verdana" w:eastAsia="Verdana" w:hAnsi="Verdana" w:cs="Verdana"/>
+          <w:color w:val="242424"/>
+          <w:shd w:val="clear" w:color="auto" w:fill="FFFFFF"/>
+        </w:rPr>
         <w:t>;</w:t>
       </w:r>
     </w:p>
@@ -883,7 +968,31 @@
           <w:color w:val="242424"/>
           <w:shd w:val="clear" w:color="auto" w:fill="FFFFFF"/>
         </w:rPr>
-        <w:t>Angular básico;</w:t>
+        <w:t>Typescript intermediário</w:t>
+      </w:r>
+      <w:r>
+        <w:rPr>
+          <w:rFonts w:ascii="Verdana" w:eastAsia="Verdana" w:hAnsi="Verdana" w:cs="Verdana"/>
+          <w:color w:val="242424"/>
+          <w:shd w:val="clear" w:color="auto" w:fill="FFFFFF"/>
+        </w:rPr>
+        <w:t xml:space="preserve"> </w:t>
+      </w:r>
+      <w:r>
+        <w:rPr>
+          <w:rFonts w:ascii="Verdana" w:eastAsia="Verdana" w:hAnsi="Verdana" w:cs="Verdana"/>
+          <w:color w:val="242424"/>
+          <w:shd w:val="clear" w:color="auto" w:fill="FFFFFF"/>
+        </w:rPr>
+        <w:t>(UniGuairacá + Projetos pessoais)</w:t>
+      </w:r>
+      <w:r>
+        <w:rPr>
+          <w:rFonts w:ascii="Verdana" w:eastAsia="Verdana" w:hAnsi="Verdana" w:cs="Verdana"/>
+          <w:color w:val="242424"/>
+          <w:shd w:val="clear" w:color="auto" w:fill="FFFFFF"/>
+        </w:rPr>
+        <w:t>;</w:t>
       </w:r>
     </w:p>
     <w:p>
@@ -910,7 +1019,31 @@
           <w:color w:val="242424"/>
           <w:shd w:val="clear" w:color="auto" w:fill="FFFFFF"/>
         </w:rPr>
-        <w:t>Laravel básico;</w:t>
+        <w:t>Angular básico</w:t>
+      </w:r>
+      <w:r>
+        <w:rPr>
+          <w:rFonts w:ascii="Verdana" w:eastAsia="Verdana" w:hAnsi="Verdana" w:cs="Verdana"/>
+          <w:color w:val="242424"/>
+          <w:shd w:val="clear" w:color="auto" w:fill="FFFFFF"/>
+        </w:rPr>
+        <w:t xml:space="preserve"> </w:t>
+      </w:r>
+      <w:r>
+        <w:rPr>
+          <w:rFonts w:ascii="Verdana" w:eastAsia="Verdana" w:hAnsi="Verdana" w:cs="Verdana"/>
+          <w:color w:val="242424"/>
+          <w:shd w:val="clear" w:color="auto" w:fill="FFFFFF"/>
+        </w:rPr>
+        <w:t>(UniGuairacá)</w:t>
+      </w:r>
+      <w:r>
+        <w:rPr>
+          <w:rFonts w:ascii="Verdana" w:eastAsia="Verdana" w:hAnsi="Verdana" w:cs="Verdana"/>
+          <w:color w:val="242424"/>
+          <w:shd w:val="clear" w:color="auto" w:fill="FFFFFF"/>
+        </w:rPr>
+        <w:t>;</w:t>
       </w:r>
     </w:p>
     <w:p>
@@ -937,23 +1070,31 @@
           <w:color w:val="242424"/>
           <w:shd w:val="clear" w:color="auto" w:fill="FFFFFF"/>
         </w:rPr>
-        <w:t>In</w:t>
-      </w:r>
-      <w:r>
-        <w:rPr>
-          <w:rFonts w:ascii="Verdana" w:eastAsia="Verdana" w:hAnsi="Verdana" w:cs="Verdana"/>
-          <w:color w:val="242424"/>
-          <w:shd w:val="clear" w:color="auto" w:fill="FFFFFF"/>
-        </w:rPr>
-        <w:t>t</w:t>
-      </w:r>
-      <w:r>
-        <w:rPr>
-          <w:rFonts w:ascii="Verdana" w:eastAsia="Verdana" w:hAnsi="Verdana" w:cs="Verdana"/>
-          <w:color w:val="242424"/>
-          <w:shd w:val="clear" w:color="auto" w:fill="FFFFFF"/>
-        </w:rPr>
-        <w:t>eligência Artificial básico;</w:t>
+        <w:t>Laravel básico</w:t>
+      </w:r>
+      <w:r>
+        <w:rPr>
+          <w:rFonts w:ascii="Verdana" w:eastAsia="Verdana" w:hAnsi="Verdana" w:cs="Verdana"/>
+          <w:color w:val="242424"/>
+          <w:shd w:val="clear" w:color="auto" w:fill="FFFFFF"/>
+        </w:rPr>
+        <w:t xml:space="preserve"> </w:t>
+      </w:r>
+      <w:r>
+        <w:rPr>
+          <w:rFonts w:ascii="Verdana" w:eastAsia="Verdana" w:hAnsi="Verdana" w:cs="Verdana"/>
+          <w:color w:val="242424"/>
+          <w:shd w:val="clear" w:color="auto" w:fill="FFFFFF"/>
+        </w:rPr>
+        <w:t>(UniGuairacá</w:t>
+      </w:r>
+      <w:r>
+        <w:rPr>
+          <w:rFonts w:ascii="Verdana" w:eastAsia="Verdana" w:hAnsi="Verdana" w:cs="Verdana"/>
+          <w:color w:val="242424"/>
+          <w:shd w:val="clear" w:color="auto" w:fill="FFFFFF"/>
+        </w:rPr>
+        <w:t>);</w:t>
       </w:r>
     </w:p>
     <w:p>
@@ -980,7 +1121,47 @@
           <w:color w:val="242424"/>
           <w:shd w:val="clear" w:color="auto" w:fill="FFFFFF"/>
         </w:rPr>
-        <w:t>MySQL;</w:t>
+        <w:t>In</w:t>
+      </w:r>
+      <w:r>
+        <w:rPr>
+          <w:rFonts w:ascii="Verdana" w:eastAsia="Verdana" w:hAnsi="Verdana" w:cs="Verdana"/>
+          <w:color w:val="242424"/>
+          <w:shd w:val="clear" w:color="auto" w:fill="FFFFFF"/>
+        </w:rPr>
+        <w:t>t</w:t>
+      </w:r>
+      <w:r>
+        <w:rPr>
+          <w:rFonts w:ascii="Verdana" w:eastAsia="Verdana" w:hAnsi="Verdana" w:cs="Verdana"/>
+          <w:color w:val="242424"/>
+          <w:shd w:val="clear" w:color="auto" w:fill="FFFFFF"/>
+        </w:rPr>
+        <w:t>eligência Artificial básico</w:t>
+      </w:r>
+      <w:r>
+        <w:rPr>
+          <w:rFonts w:ascii="Verdana" w:eastAsia="Verdana" w:hAnsi="Verdana" w:cs="Verdana"/>
+          <w:color w:val="242424"/>
+          <w:shd w:val="clear" w:color="auto" w:fill="FFFFFF"/>
+        </w:rPr>
+        <w:t xml:space="preserve"> </w:t>
+      </w:r>
+      <w:r>
+        <w:rPr>
+          <w:rFonts w:ascii="Verdana" w:eastAsia="Verdana" w:hAnsi="Verdana" w:cs="Verdana"/>
+          <w:color w:val="242424"/>
+          <w:shd w:val="clear" w:color="auto" w:fill="FFFFFF"/>
+        </w:rPr>
+        <w:t>(UniGuairacá)</w:t>
+      </w:r>
+      <w:r>
+        <w:rPr>
+          <w:rFonts w:ascii="Verdana" w:eastAsia="Verdana" w:hAnsi="Verdana" w:cs="Verdana"/>
+          <w:color w:val="242424"/>
+          <w:shd w:val="clear" w:color="auto" w:fill="FFFFFF"/>
+        </w:rPr>
+        <w:t>;</w:t>
       </w:r>
     </w:p>
     <w:p>
@@ -1007,15 +1188,23 @@
           <w:color w:val="242424"/>
           <w:shd w:val="clear" w:color="auto" w:fill="FFFFFF"/>
         </w:rPr>
-        <w:t xml:space="preserve">Java </w:t>
-      </w:r>
-      <w:r>
-        <w:rPr>
-          <w:rFonts w:ascii="Verdana" w:eastAsia="Verdana" w:hAnsi="Verdana" w:cs="Verdana"/>
-          <w:color w:val="242424"/>
-          <w:shd w:val="clear" w:color="auto" w:fill="FFFFFF"/>
-        </w:rPr>
-        <w:t>intermediário</w:t>
+        <w:t>MySQL</w:t>
+      </w:r>
+      <w:r>
+        <w:rPr>
+          <w:rFonts w:ascii="Verdana" w:eastAsia="Verdana" w:hAnsi="Verdana" w:cs="Verdana"/>
+          <w:color w:val="242424"/>
+          <w:shd w:val="clear" w:color="auto" w:fill="FFFFFF"/>
+        </w:rPr>
+        <w:t xml:space="preserve"> </w:t>
+      </w:r>
+      <w:r>
+        <w:rPr>
+          <w:rFonts w:ascii="Verdana" w:eastAsia="Verdana" w:hAnsi="Verdana" w:cs="Verdana"/>
+          <w:color w:val="242424"/>
+          <w:shd w:val="clear" w:color="auto" w:fill="FFFFFF"/>
+        </w:rPr>
+        <w:t>(UniGuairacá)</w:t>
       </w:r>
       <w:r>
         <w:rPr>
@@ -1050,7 +1239,55 @@
           <w:color w:val="242424"/>
           <w:shd w:val="clear" w:color="auto" w:fill="FFFFFF"/>
         </w:rPr>
-        <w:t>Vue básico;</w:t>
+        <w:t xml:space="preserve">Java </w:t>
+      </w:r>
+      <w:r>
+        <w:rPr>
+          <w:rFonts w:ascii="Verdana" w:eastAsia="Verdana" w:hAnsi="Verdana" w:cs="Verdana"/>
+          <w:color w:val="242424"/>
+          <w:shd w:val="clear" w:color="auto" w:fill="FFFFFF"/>
+        </w:rPr>
+        <w:t>intermediário</w:t>
+      </w:r>
+      <w:r>
+        <w:rPr>
+          <w:rFonts w:ascii="Verdana" w:eastAsia="Verdana" w:hAnsi="Verdana" w:cs="Verdana"/>
+          <w:color w:val="242424"/>
+          <w:shd w:val="clear" w:color="auto" w:fill="FFFFFF"/>
+        </w:rPr>
+        <w:t xml:space="preserve"> </w:t>
+      </w:r>
+      <w:r>
+        <w:rPr>
+          <w:rFonts w:ascii="Verdana" w:eastAsia="Verdana" w:hAnsi="Verdana" w:cs="Verdana"/>
+          <w:color w:val="242424"/>
+          <w:shd w:val="clear" w:color="auto" w:fill="FFFFFF"/>
+        </w:rPr>
+        <w:t>(UniGuairacá +</w:t>
+      </w:r>
+      <w:r>
+        <w:rPr>
+          <w:rFonts w:ascii="Verdana" w:eastAsia="Verdana" w:hAnsi="Verdana" w:cs="Verdana"/>
+          <w:color w:val="242424"/>
+          <w:shd w:val="clear" w:color="auto" w:fill="FFFFFF"/>
+        </w:rPr>
+        <w:t xml:space="preserve"> Curso em andamento Cod3r +</w:t>
+      </w:r>
+      <w:r>
+        <w:rPr>
+          <w:rFonts w:ascii="Verdana" w:eastAsia="Verdana" w:hAnsi="Verdana" w:cs="Verdana"/>
+          <w:color w:val="242424"/>
+          <w:shd w:val="clear" w:color="auto" w:fill="FFFFFF"/>
+        </w:rPr>
+        <w:t xml:space="preserve"> Projetos pessoais)</w:t>
+      </w:r>
+      <w:r>
+        <w:rPr>
+          <w:rFonts w:ascii="Verdana" w:eastAsia="Verdana" w:hAnsi="Verdana" w:cs="Verdana"/>
+          <w:color w:val="242424"/>
+          <w:shd w:val="clear" w:color="auto" w:fill="FFFFFF"/>
+        </w:rPr>
+        <w:t>;</w:t>
       </w:r>
     </w:p>
     <w:p>
@@ -1077,7 +1314,47 @@
           <w:color w:val="242424"/>
           <w:shd w:val="clear" w:color="auto" w:fill="FFFFFF"/>
         </w:rPr>
-        <w:t>Flutter básico;</w:t>
+        <w:t>Vue básico</w:t>
+      </w:r>
+      <w:r>
+        <w:rPr>
+          <w:rFonts w:ascii="Verdana" w:eastAsia="Verdana" w:hAnsi="Verdana" w:cs="Verdana"/>
+          <w:color w:val="242424"/>
+          <w:shd w:val="clear" w:color="auto" w:fill="FFFFFF"/>
+        </w:rPr>
+        <w:t xml:space="preserve"> </w:t>
+      </w:r>
+      <w:r>
+        <w:rPr>
+          <w:rFonts w:ascii="Verdana" w:eastAsia="Verdana" w:hAnsi="Verdana" w:cs="Verdana"/>
+          <w:color w:val="242424"/>
+          <w:shd w:val="clear" w:color="auto" w:fill="FFFFFF"/>
+        </w:rPr>
+        <w:t>(</w:t>
+      </w:r>
+      <w:r>
+        <w:rPr>
+          <w:rFonts w:ascii="Verdana" w:eastAsia="Verdana" w:hAnsi="Verdana" w:cs="Verdana"/>
+          <w:color w:val="242424"/>
+          <w:shd w:val="clear" w:color="auto" w:fill="FFFFFF"/>
+        </w:rPr>
+        <w:t>Curso em andamento Cod3r</w:t>
+      </w:r>
+      <w:r>
+        <w:rPr>
+          <w:rFonts w:ascii="Verdana" w:eastAsia="Verdana" w:hAnsi="Verdana" w:cs="Verdana"/>
+          <w:color w:val="242424"/>
+          <w:shd w:val="clear" w:color="auto" w:fill="FFFFFF"/>
+        </w:rPr>
+        <w:t>)</w:t>
+      </w:r>
+      <w:r>
+        <w:rPr>
+          <w:rFonts w:ascii="Verdana" w:eastAsia="Verdana" w:hAnsi="Verdana" w:cs="Verdana"/>
+          <w:color w:val="242424"/>
+          <w:shd w:val="clear" w:color="auto" w:fill="FFFFFF"/>
+        </w:rPr>
+        <w:t>;</w:t>
       </w:r>
     </w:p>
     <w:p>
@@ -1104,7 +1381,47 @@
           <w:color w:val="242424"/>
           <w:shd w:val="clear" w:color="auto" w:fill="FFFFFF"/>
         </w:rPr>
-        <w:t>Linguagem C básica;</w:t>
+        <w:t>Flutter básico</w:t>
+      </w:r>
+      <w:r>
+        <w:rPr>
+          <w:rFonts w:ascii="Verdana" w:eastAsia="Verdana" w:hAnsi="Verdana" w:cs="Verdana"/>
+          <w:color w:val="242424"/>
+          <w:shd w:val="clear" w:color="auto" w:fill="FFFFFF"/>
+        </w:rPr>
+        <w:t xml:space="preserve"> </w:t>
+      </w:r>
+      <w:r>
+        <w:rPr>
+          <w:rFonts w:ascii="Verdana" w:eastAsia="Verdana" w:hAnsi="Verdana" w:cs="Verdana"/>
+          <w:color w:val="242424"/>
+          <w:shd w:val="clear" w:color="auto" w:fill="FFFFFF"/>
+        </w:rPr>
+        <w:t xml:space="preserve">(UniGuairacá + </w:t>
+      </w:r>
+      <w:r>
+        <w:rPr>
+          <w:rFonts w:ascii="Verdana" w:eastAsia="Verdana" w:hAnsi="Verdana" w:cs="Verdana"/>
+          <w:color w:val="242424"/>
+          <w:shd w:val="clear" w:color="auto" w:fill="FFFFFF"/>
+        </w:rPr>
+        <w:t>Curso em andamento Cod3r</w:t>
+      </w:r>
+      <w:r>
+        <w:rPr>
+          <w:rFonts w:ascii="Verdana" w:eastAsia="Verdana" w:hAnsi="Verdana" w:cs="Verdana"/>
+          <w:color w:val="242424"/>
+          <w:shd w:val="clear" w:color="auto" w:fill="FFFFFF"/>
+        </w:rPr>
+        <w:t>)</w:t>
+      </w:r>
+      <w:r>
+        <w:rPr>
+          <w:rFonts w:ascii="Verdana" w:eastAsia="Verdana" w:hAnsi="Verdana" w:cs="Verdana"/>
+          <w:color w:val="242424"/>
+          <w:shd w:val="clear" w:color="auto" w:fill="FFFFFF"/>
+        </w:rPr>
+        <w:t>;</w:t>
       </w:r>
     </w:p>
     <w:p>
@@ -1131,7 +1448,31 @@
           <w:color w:val="242424"/>
           <w:shd w:val="clear" w:color="auto" w:fill="FFFFFF"/>
         </w:rPr>
-        <w:t>React básico;</w:t>
+        <w:t>Linguagem C básica</w:t>
+      </w:r>
+      <w:r>
+        <w:rPr>
+          <w:rFonts w:ascii="Verdana" w:eastAsia="Verdana" w:hAnsi="Verdana" w:cs="Verdana"/>
+          <w:color w:val="242424"/>
+          <w:shd w:val="clear" w:color="auto" w:fill="FFFFFF"/>
+        </w:rPr>
+        <w:t xml:space="preserve"> </w:t>
+      </w:r>
+      <w:r>
+        <w:rPr>
+          <w:rFonts w:ascii="Verdana" w:eastAsia="Verdana" w:hAnsi="Verdana" w:cs="Verdana"/>
+          <w:color w:val="242424"/>
+          <w:shd w:val="clear" w:color="auto" w:fill="FFFFFF"/>
+        </w:rPr>
+        <w:t>(UniGuairacá)</w:t>
+      </w:r>
+      <w:r>
+        <w:rPr>
+          <w:rFonts w:ascii="Verdana" w:eastAsia="Verdana" w:hAnsi="Verdana" w:cs="Verdana"/>
+          <w:color w:val="242424"/>
+          <w:shd w:val="clear" w:color="auto" w:fill="FFFFFF"/>
+        </w:rPr>
+        <w:t>;</w:t>
       </w:r>
     </w:p>
     <w:p>
@@ -1158,7 +1499,47 @@
           <w:color w:val="242424"/>
           <w:shd w:val="clear" w:color="auto" w:fill="FFFFFF"/>
         </w:rPr>
-        <w:t>Firebase;</w:t>
+        <w:t>React básico</w:t>
+      </w:r>
+      <w:r>
+        <w:rPr>
+          <w:rFonts w:ascii="Verdana" w:eastAsia="Verdana" w:hAnsi="Verdana" w:cs="Verdana"/>
+          <w:color w:val="242424"/>
+          <w:shd w:val="clear" w:color="auto" w:fill="FFFFFF"/>
+        </w:rPr>
+        <w:t xml:space="preserve"> </w:t>
+      </w:r>
+      <w:r>
+        <w:rPr>
+          <w:rFonts w:ascii="Verdana" w:eastAsia="Verdana" w:hAnsi="Verdana" w:cs="Verdana"/>
+          <w:color w:val="242424"/>
+          <w:shd w:val="clear" w:color="auto" w:fill="FFFFFF"/>
+        </w:rPr>
+        <w:t>(</w:t>
+      </w:r>
+      <w:r>
+        <w:rPr>
+          <w:rFonts w:ascii="Verdana" w:eastAsia="Verdana" w:hAnsi="Verdana" w:cs="Verdana"/>
+          <w:color w:val="242424"/>
+          <w:shd w:val="clear" w:color="auto" w:fill="FFFFFF"/>
+        </w:rPr>
+        <w:t>Projetos pessoais</w:t>
+      </w:r>
+      <w:r>
+        <w:rPr>
+          <w:rFonts w:ascii="Verdana" w:eastAsia="Verdana" w:hAnsi="Verdana" w:cs="Verdana"/>
+          <w:color w:val="242424"/>
+          <w:shd w:val="clear" w:color="auto" w:fill="FFFFFF"/>
+        </w:rPr>
+        <w:t>)</w:t>
+      </w:r>
+      <w:r>
+        <w:rPr>
+          <w:rFonts w:ascii="Verdana" w:eastAsia="Verdana" w:hAnsi="Verdana" w:cs="Verdana"/>
+          <w:color w:val="242424"/>
+          <w:shd w:val="clear" w:color="auto" w:fill="FFFFFF"/>
+        </w:rPr>
+        <w:t>;</w:t>
       </w:r>
     </w:p>
     <w:p>
@@ -1185,7 +1566,31 @@
           <w:color w:val="242424"/>
           <w:shd w:val="clear" w:color="auto" w:fill="FFFFFF"/>
         </w:rPr>
-        <w:t>GIT intermediário;</w:t>
+        <w:t>Firebase</w:t>
+      </w:r>
+      <w:r>
+        <w:rPr>
+          <w:rFonts w:ascii="Verdana" w:eastAsia="Verdana" w:hAnsi="Verdana" w:cs="Verdana"/>
+          <w:color w:val="242424"/>
+          <w:shd w:val="clear" w:color="auto" w:fill="FFFFFF"/>
+        </w:rPr>
+        <w:t xml:space="preserve"> </w:t>
+      </w:r>
+      <w:r>
+        <w:rPr>
+          <w:rFonts w:ascii="Verdana" w:eastAsia="Verdana" w:hAnsi="Verdana" w:cs="Verdana"/>
+          <w:color w:val="242424"/>
+          <w:shd w:val="clear" w:color="auto" w:fill="FFFFFF"/>
+        </w:rPr>
+        <w:t>(UniGuairacá + Projetos pessoais)</w:t>
+      </w:r>
+      <w:r>
+        <w:rPr>
+          <w:rFonts w:ascii="Verdana" w:eastAsia="Verdana" w:hAnsi="Verdana" w:cs="Verdana"/>
+          <w:color w:val="242424"/>
+          <w:shd w:val="clear" w:color="auto" w:fill="FFFFFF"/>
+        </w:rPr>
+        <w:t>;</w:t>
       </w:r>
     </w:p>
     <w:p>
@@ -1212,7 +1617,31 @@
           <w:color w:val="242424"/>
           <w:shd w:val="clear" w:color="auto" w:fill="FFFFFF"/>
         </w:rPr>
-        <w:t>Hardware avançado;</w:t>
+        <w:t>GIT intermediário</w:t>
+      </w:r>
+      <w:r>
+        <w:rPr>
+          <w:rFonts w:ascii="Verdana" w:eastAsia="Verdana" w:hAnsi="Verdana" w:cs="Verdana"/>
+          <w:color w:val="242424"/>
+          <w:shd w:val="clear" w:color="auto" w:fill="FFFFFF"/>
+        </w:rPr>
+        <w:t xml:space="preserve"> </w:t>
+      </w:r>
+      <w:r>
+        <w:rPr>
+          <w:rFonts w:ascii="Verdana" w:eastAsia="Verdana" w:hAnsi="Verdana" w:cs="Verdana"/>
+          <w:color w:val="242424"/>
+          <w:shd w:val="clear" w:color="auto" w:fill="FFFFFF"/>
+        </w:rPr>
+        <w:t>(UniGuairacá + Projetos pessoais)</w:t>
+      </w:r>
+      <w:r>
+        <w:rPr>
+          <w:rFonts w:ascii="Verdana" w:eastAsia="Verdana" w:hAnsi="Verdana" w:cs="Verdana"/>
+          <w:color w:val="242424"/>
+          <w:shd w:val="clear" w:color="auto" w:fill="FFFFFF"/>
+        </w:rPr>
+        <w:t>;</w:t>
       </w:r>
     </w:p>
     <w:p>
@@ -1239,7 +1668,251 @@
           <w:color w:val="242424"/>
           <w:shd w:val="clear" w:color="auto" w:fill="FFFFFF"/>
         </w:rPr>
-        <w:t>Software avançado.</w:t>
+        <w:t>Estrutura de dados</w:t>
+      </w:r>
+      <w:r>
+        <w:rPr>
+          <w:rFonts w:ascii="Verdana" w:eastAsia="Verdana" w:hAnsi="Verdana" w:cs="Verdana"/>
+          <w:color w:val="242424"/>
+          <w:shd w:val="clear" w:color="auto" w:fill="FFFFFF"/>
+        </w:rPr>
+        <w:t xml:space="preserve"> </w:t>
+      </w:r>
+      <w:r>
+        <w:rPr>
+          <w:rFonts w:ascii="Verdana" w:eastAsia="Verdana" w:hAnsi="Verdana" w:cs="Verdana"/>
+          <w:color w:val="242424"/>
+          <w:shd w:val="clear" w:color="auto" w:fill="FFFFFF"/>
+        </w:rPr>
+        <w:t>(UniGuairacá)</w:t>
+      </w:r>
+      <w:r>
+        <w:rPr>
+          <w:rFonts w:ascii="Verdana" w:eastAsia="Verdana" w:hAnsi="Verdana" w:cs="Verdana"/>
+          <w:color w:val="242424"/>
+          <w:shd w:val="clear" w:color="auto" w:fill="FFFFFF"/>
+        </w:rPr>
+        <w:t>;</w:t>
+      </w:r>
+    </w:p>
+    <w:p>
+      <w:pPr>
+        <w:numPr>
+          <w:ilvl w:val="0"/>
+          <w:numId w:val="2"/>
+        </w:numPr>
+        <w:tabs>
+          <w:tab w:val="left" w:pos="720"/>
+          <w:tab w:val="left" w:pos="360"/>
+        </w:tabs>
+        <w:spacing w:after="0" w:line="240" w:lineRule="auto"/>
+        <w:ind w:hanging="284"/>
+        <w:rPr>
+          <w:rFonts w:ascii="Verdana" w:eastAsia="Verdana" w:hAnsi="Verdana" w:cs="Verdana"/>
+          <w:color w:val="242424"/>
+          <w:shd w:val="clear" w:color="auto" w:fill="FFFFFF"/>
+        </w:rPr>
+      </w:pPr>
+      <w:r>
+        <w:rPr>
+          <w:rFonts w:ascii="Verdana" w:eastAsia="Verdana" w:hAnsi="Verdana" w:cs="Verdana"/>
+          <w:color w:val="242424"/>
+          <w:shd w:val="clear" w:color="auto" w:fill="FFFFFF"/>
+        </w:rPr>
+        <w:t>NestJS</w:t>
+      </w:r>
+      <w:r>
+        <w:rPr>
+          <w:rFonts w:ascii="Verdana" w:eastAsia="Verdana" w:hAnsi="Verdana" w:cs="Verdana"/>
+          <w:color w:val="242424"/>
+          <w:shd w:val="clear" w:color="auto" w:fill="FFFFFF"/>
+        </w:rPr>
+        <w:t xml:space="preserve"> básico</w:t>
+      </w:r>
+      <w:r>
+        <w:rPr>
+          <w:rFonts w:ascii="Verdana" w:eastAsia="Verdana" w:hAnsi="Verdana" w:cs="Verdana"/>
+          <w:color w:val="242424"/>
+          <w:shd w:val="clear" w:color="auto" w:fill="FFFFFF"/>
+        </w:rPr>
+        <w:t xml:space="preserve"> (Projetos pessoais);</w:t>
+      </w:r>
+    </w:p>
+    <w:p>
+      <w:pPr>
+        <w:numPr>
+          <w:ilvl w:val="0"/>
+          <w:numId w:val="2"/>
+        </w:numPr>
+        <w:tabs>
+          <w:tab w:val="left" w:pos="720"/>
+          <w:tab w:val="left" w:pos="360"/>
+        </w:tabs>
+        <w:spacing w:after="0" w:line="240" w:lineRule="auto"/>
+        <w:ind w:hanging="284"/>
+        <w:rPr>
+          <w:rFonts w:ascii="Verdana" w:eastAsia="Verdana" w:hAnsi="Verdana" w:cs="Verdana"/>
+          <w:color w:val="242424"/>
+          <w:shd w:val="clear" w:color="auto" w:fill="FFFFFF"/>
+        </w:rPr>
+      </w:pPr>
+      <w:r>
+        <w:rPr>
+          <w:rFonts w:ascii="Verdana" w:eastAsia="Verdana" w:hAnsi="Verdana" w:cs="Verdana"/>
+          <w:color w:val="242424"/>
+          <w:shd w:val="clear" w:color="auto" w:fill="FFFFFF"/>
+        </w:rPr>
+        <w:t>NextJS</w:t>
+      </w:r>
+      <w:r>
+        <w:rPr>
+          <w:rFonts w:ascii="Verdana" w:eastAsia="Verdana" w:hAnsi="Verdana" w:cs="Verdana"/>
+          <w:color w:val="242424"/>
+          <w:shd w:val="clear" w:color="auto" w:fill="FFFFFF"/>
+        </w:rPr>
+        <w:t xml:space="preserve"> básico</w:t>
+      </w:r>
+      <w:r>
+        <w:rPr>
+          <w:rFonts w:ascii="Verdana" w:eastAsia="Verdana" w:hAnsi="Verdana" w:cs="Verdana"/>
+          <w:color w:val="242424"/>
+          <w:shd w:val="clear" w:color="auto" w:fill="FFFFFF"/>
+        </w:rPr>
+        <w:t xml:space="preserve"> (Projetos pessoais);</w:t>
+      </w:r>
+    </w:p>
+    <w:p>
+      <w:pPr>
+        <w:numPr>
+          <w:ilvl w:val="0"/>
+          <w:numId w:val="2"/>
+        </w:numPr>
+        <w:tabs>
+          <w:tab w:val="left" w:pos="720"/>
+          <w:tab w:val="left" w:pos="360"/>
+        </w:tabs>
+        <w:spacing w:after="0" w:line="240" w:lineRule="auto"/>
+        <w:ind w:hanging="284"/>
+        <w:rPr>
+          <w:rFonts w:ascii="Verdana" w:eastAsia="Verdana" w:hAnsi="Verdana" w:cs="Verdana"/>
+          <w:color w:val="242424"/>
+          <w:shd w:val="clear" w:color="auto" w:fill="FFFFFF"/>
+        </w:rPr>
+      </w:pPr>
+      <w:r>
+        <w:rPr>
+          <w:rFonts w:ascii="Verdana" w:eastAsia="Verdana" w:hAnsi="Verdana" w:cs="Verdana"/>
+          <w:color w:val="242424"/>
+          <w:shd w:val="clear" w:color="auto" w:fill="FFFFFF"/>
+        </w:rPr>
+        <w:t>Hardware avançado</w:t>
+      </w:r>
+      <w:r>
+        <w:rPr>
+          <w:rFonts w:ascii="Verdana" w:eastAsia="Verdana" w:hAnsi="Verdana" w:cs="Verdana"/>
+          <w:color w:val="242424"/>
+          <w:shd w:val="clear" w:color="auto" w:fill="FFFFFF"/>
+        </w:rPr>
+        <w:t xml:space="preserve"> </w:t>
+      </w:r>
+      <w:r>
+        <w:rPr>
+          <w:rFonts w:ascii="Verdana" w:eastAsia="Verdana" w:hAnsi="Verdana" w:cs="Verdana"/>
+          <w:color w:val="242424"/>
+          <w:shd w:val="clear" w:color="auto" w:fill="FFFFFF"/>
+        </w:rPr>
+        <w:t>(</w:t>
+      </w:r>
+      <w:r>
+        <w:rPr>
+          <w:rFonts w:ascii="Verdana" w:eastAsia="Verdana" w:hAnsi="Verdana" w:cs="Verdana"/>
+          <w:color w:val="242424"/>
+          <w:shd w:val="clear" w:color="auto" w:fill="FFFFFF"/>
+        </w:rPr>
+        <w:t>Experiência pessoal</w:t>
+      </w:r>
+      <w:r>
+        <w:rPr>
+          <w:rFonts w:ascii="Verdana" w:eastAsia="Verdana" w:hAnsi="Verdana" w:cs="Verdana"/>
+          <w:color w:val="242424"/>
+          <w:shd w:val="clear" w:color="auto" w:fill="FFFFFF"/>
+        </w:rPr>
+        <w:t>)</w:t>
+      </w:r>
+      <w:r>
+        <w:rPr>
+          <w:rFonts w:ascii="Verdana" w:eastAsia="Verdana" w:hAnsi="Verdana" w:cs="Verdana"/>
+          <w:color w:val="242424"/>
+          <w:shd w:val="clear" w:color="auto" w:fill="FFFFFF"/>
+        </w:rPr>
+        <w:t>;</w:t>
+      </w:r>
+    </w:p>
+    <w:p>
+      <w:pPr>
+        <w:numPr>
+          <w:ilvl w:val="0"/>
+          <w:numId w:val="2"/>
+        </w:numPr>
+        <w:tabs>
+          <w:tab w:val="left" w:pos="720"/>
+          <w:tab w:val="left" w:pos="360"/>
+        </w:tabs>
+        <w:spacing w:after="0" w:line="240" w:lineRule="auto"/>
+        <w:ind w:hanging="284"/>
+        <w:rPr>
+          <w:rFonts w:ascii="Verdana" w:eastAsia="Verdana" w:hAnsi="Verdana" w:cs="Verdana"/>
+          <w:color w:val="242424"/>
+          <w:shd w:val="clear" w:color="auto" w:fill="FFFFFF"/>
+        </w:rPr>
+      </w:pPr>
+      <w:r>
+        <w:rPr>
+          <w:rFonts w:ascii="Verdana" w:eastAsia="Verdana" w:hAnsi="Verdana" w:cs="Verdana"/>
+          <w:color w:val="242424"/>
+          <w:shd w:val="clear" w:color="auto" w:fill="FFFFFF"/>
+        </w:rPr>
+        <w:t>Software avançado</w:t>
+      </w:r>
+      <w:r>
+        <w:rPr>
+          <w:rFonts w:ascii="Verdana" w:eastAsia="Verdana" w:hAnsi="Verdana" w:cs="Verdana"/>
+          <w:color w:val="242424"/>
+          <w:shd w:val="clear" w:color="auto" w:fill="FFFFFF"/>
+        </w:rPr>
+        <w:t xml:space="preserve"> </w:t>
+      </w:r>
+      <w:r>
+        <w:rPr>
+          <w:rFonts w:ascii="Verdana" w:eastAsia="Verdana" w:hAnsi="Verdana" w:cs="Verdana"/>
+          <w:color w:val="242424"/>
+          <w:shd w:val="clear" w:color="auto" w:fill="FFFFFF"/>
+        </w:rPr>
+        <w:t>(</w:t>
+      </w:r>
+      <w:r>
+        <w:rPr>
+          <w:rFonts w:ascii="Verdana" w:eastAsia="Verdana" w:hAnsi="Verdana" w:cs="Verdana"/>
+          <w:color w:val="242424"/>
+          <w:shd w:val="clear" w:color="auto" w:fill="FFFFFF"/>
+        </w:rPr>
+        <w:t>Experiência pessoal</w:t>
+      </w:r>
+      <w:r>
+        <w:rPr>
+          <w:rFonts w:ascii="Verdana" w:eastAsia="Verdana" w:hAnsi="Verdana" w:cs="Verdana"/>
+          <w:color w:val="242424"/>
+          <w:shd w:val="clear" w:color="auto" w:fill="FFFFFF"/>
+        </w:rPr>
+        <w:t>)</w:t>
+      </w:r>
+      <w:r>
+        <w:rPr>
+          <w:rFonts w:ascii="Verdana" w:eastAsia="Verdana" w:hAnsi="Verdana" w:cs="Verdana"/>
+          <w:color w:val="242424"/>
+          <w:shd w:val="clear" w:color="auto" w:fill="FFFFFF"/>
+        </w:rPr>
+        <w:t>.</w:t>
       </w:r>
     </w:p>
     <w:p>

</xml_diff>